<commit_message>
Practicing with Stack data structure
</commit_message>
<xml_diff>
--- a/Algorithms/Algorithm Notes.docx
+++ b/Algorithms/Algorithm Notes.docx
@@ -252,7 +252,21 @@
         <w:rPr>
           <w:lang w:val="en-US"/>
         </w:rPr>
-        <w:t>O(logn)</w:t>
+        <w:t>O(</w:t>
+      </w:r>
+      <w:proofErr w:type="spellStart"/>
+      <w:r>
+        <w:rPr>
+          <w:lang w:val="en-US"/>
+        </w:rPr>
+        <w:t>logn</w:t>
+      </w:r>
+      <w:proofErr w:type="spellEnd"/>
+      <w:r>
+        <w:rPr>
+          <w:lang w:val="en-US"/>
+        </w:rPr>
+        <w:t>)</w:t>
       </w:r>
     </w:p>
     <w:p>
@@ -923,7 +937,288 @@
       <w:pPr>
         <w:pStyle w:val="ListParagraph"/>
         <w:numPr>
+          <w:ilvl w:val="0"/>
+          <w:numId w:val="1"/>
+        </w:numPr>
+        <w:rPr>
+          <w:lang w:val="en-US"/>
+        </w:rPr>
+      </w:pPr>
+      <w:r>
+        <w:rPr>
+          <w:lang w:val="en-US"/>
+        </w:rPr>
+        <w:lastRenderedPageBreak/>
+        <w:t>Stacks</w:t>
+      </w:r>
+    </w:p>
+    <w:p>
+      <w:pPr>
+        <w:pStyle w:val="ListParagraph"/>
+        <w:numPr>
+          <w:ilvl w:val="1"/>
+          <w:numId w:val="1"/>
+        </w:numPr>
+        <w:rPr>
+          <w:lang w:val="en-US"/>
+        </w:rPr>
+      </w:pPr>
+      <w:r>
+        <w:rPr>
+          <w:lang w:val="en-US"/>
+        </w:rPr>
+        <w:t>FILO</w:t>
+      </w:r>
+    </w:p>
+    <w:p>
+      <w:pPr>
+        <w:pStyle w:val="ListParagraph"/>
+        <w:numPr>
           <w:ilvl w:val="2"/>
+          <w:numId w:val="1"/>
+        </w:numPr>
+        <w:rPr>
+          <w:lang w:val="en-US"/>
+        </w:rPr>
+      </w:pPr>
+      <w:r>
+        <w:rPr>
+          <w:lang w:val="en-US"/>
+        </w:rPr>
+        <w:t>First in last out</w:t>
+      </w:r>
+    </w:p>
+    <w:p>
+      <w:pPr>
+        <w:pStyle w:val="ListParagraph"/>
+        <w:numPr>
+          <w:ilvl w:val="1"/>
+          <w:numId w:val="1"/>
+        </w:numPr>
+        <w:rPr>
+          <w:lang w:val="en-US"/>
+        </w:rPr>
+      </w:pPr>
+      <w:r>
+        <w:rPr>
+          <w:lang w:val="en-US"/>
+        </w:rPr>
+        <w:t>Operations:</w:t>
+      </w:r>
+    </w:p>
+    <w:p>
+      <w:pPr>
+        <w:pStyle w:val="ListParagraph"/>
+        <w:numPr>
+          <w:ilvl w:val="2"/>
+          <w:numId w:val="1"/>
+        </w:numPr>
+        <w:rPr>
+          <w:lang w:val="en-US"/>
+        </w:rPr>
+      </w:pPr>
+      <w:r>
+        <w:rPr>
+          <w:lang w:val="en-US"/>
+        </w:rPr>
+        <w:t>Push(item)</w:t>
+      </w:r>
+    </w:p>
+    <w:p>
+      <w:pPr>
+        <w:pStyle w:val="ListParagraph"/>
+        <w:numPr>
+          <w:ilvl w:val="3"/>
+          <w:numId w:val="1"/>
+        </w:numPr>
+        <w:rPr>
+          <w:lang w:val="en-US"/>
+        </w:rPr>
+      </w:pPr>
+      <w:proofErr w:type="gramStart"/>
+      <w:r>
+        <w:rPr>
+          <w:lang w:val="en-US"/>
+        </w:rPr>
+        <w:t>O(</w:t>
+      </w:r>
+      <w:proofErr w:type="gramEnd"/>
+      <w:r>
+        <w:rPr>
+          <w:lang w:val="en-US"/>
+        </w:rPr>
+        <w:t>1)</w:t>
+      </w:r>
+    </w:p>
+    <w:p>
+      <w:pPr>
+        <w:pStyle w:val="ListParagraph"/>
+        <w:numPr>
+          <w:ilvl w:val="2"/>
+          <w:numId w:val="1"/>
+        </w:numPr>
+        <w:rPr>
+          <w:lang w:val="en-US"/>
+        </w:rPr>
+      </w:pPr>
+      <w:proofErr w:type="gramStart"/>
+      <w:r>
+        <w:rPr>
+          <w:lang w:val="en-US"/>
+        </w:rPr>
+        <w:t>Pop(</w:t>
+      </w:r>
+      <w:proofErr w:type="gramEnd"/>
+      <w:r>
+        <w:rPr>
+          <w:lang w:val="en-US"/>
+        </w:rPr>
+        <w:t>)</w:t>
+      </w:r>
+    </w:p>
+    <w:p>
+      <w:pPr>
+        <w:pStyle w:val="ListParagraph"/>
+        <w:numPr>
+          <w:ilvl w:val="3"/>
+          <w:numId w:val="1"/>
+        </w:numPr>
+        <w:rPr>
+          <w:lang w:val="en-US"/>
+        </w:rPr>
+      </w:pPr>
+      <w:proofErr w:type="gramStart"/>
+      <w:r>
+        <w:rPr>
+          <w:lang w:val="en-US"/>
+        </w:rPr>
+        <w:t>O(</w:t>
+      </w:r>
+      <w:proofErr w:type="gramEnd"/>
+      <w:r>
+        <w:rPr>
+          <w:lang w:val="en-US"/>
+        </w:rPr>
+        <w:t>1)</w:t>
+      </w:r>
+    </w:p>
+    <w:p>
+      <w:pPr>
+        <w:pStyle w:val="ListParagraph"/>
+        <w:numPr>
+          <w:ilvl w:val="2"/>
+          <w:numId w:val="1"/>
+        </w:numPr>
+        <w:rPr>
+          <w:lang w:val="en-US"/>
+        </w:rPr>
+      </w:pPr>
+      <w:proofErr w:type="gramStart"/>
+      <w:r>
+        <w:rPr>
+          <w:lang w:val="en-US"/>
+        </w:rPr>
+        <w:t>Peek(</w:t>
+      </w:r>
+      <w:proofErr w:type="gramEnd"/>
+      <w:r>
+        <w:rPr>
+          <w:lang w:val="en-US"/>
+        </w:rPr>
+        <w:t>)</w:t>
+      </w:r>
+    </w:p>
+    <w:p>
+      <w:pPr>
+        <w:pStyle w:val="ListParagraph"/>
+        <w:numPr>
+          <w:ilvl w:val="3"/>
+          <w:numId w:val="1"/>
+        </w:numPr>
+        <w:rPr>
+          <w:lang w:val="en-US"/>
+        </w:rPr>
+      </w:pPr>
+      <w:proofErr w:type="gramStart"/>
+      <w:r>
+        <w:rPr>
+          <w:lang w:val="en-US"/>
+        </w:rPr>
+        <w:t>O(</w:t>
+      </w:r>
+      <w:proofErr w:type="gramEnd"/>
+      <w:r>
+        <w:rPr>
+          <w:lang w:val="en-US"/>
+        </w:rPr>
+        <w:t>1)</w:t>
+      </w:r>
+    </w:p>
+    <w:p>
+      <w:pPr>
+        <w:pStyle w:val="ListParagraph"/>
+        <w:numPr>
+          <w:ilvl w:val="2"/>
+          <w:numId w:val="1"/>
+        </w:numPr>
+        <w:rPr>
+          <w:lang w:val="en-US"/>
+        </w:rPr>
+      </w:pPr>
+      <w:proofErr w:type="spellStart"/>
+      <w:proofErr w:type="gramStart"/>
+      <w:r>
+        <w:rPr>
+          <w:lang w:val="en-US"/>
+        </w:rPr>
+        <w:t>isEmpty</w:t>
+      </w:r>
+      <w:proofErr w:type="spellEnd"/>
+      <w:r>
+        <w:rPr>
+          <w:lang w:val="en-US"/>
+        </w:rPr>
+        <w:t>(</w:t>
+      </w:r>
+      <w:proofErr w:type="gramEnd"/>
+      <w:r>
+        <w:rPr>
+          <w:lang w:val="en-US"/>
+        </w:rPr>
+        <w:t>)</w:t>
+      </w:r>
+    </w:p>
+    <w:p>
+      <w:pPr>
+        <w:pStyle w:val="ListParagraph"/>
+        <w:numPr>
+          <w:ilvl w:val="3"/>
+          <w:numId w:val="1"/>
+        </w:numPr>
+        <w:rPr>
+          <w:lang w:val="en-US"/>
+        </w:rPr>
+      </w:pPr>
+      <w:proofErr w:type="gramStart"/>
+      <w:r>
+        <w:rPr>
+          <w:lang w:val="en-US"/>
+        </w:rPr>
+        <w:t>O(</w:t>
+      </w:r>
+      <w:proofErr w:type="gramEnd"/>
+      <w:r>
+        <w:rPr>
+          <w:lang w:val="en-US"/>
+        </w:rPr>
+        <w:t>1)</w:t>
+      </w:r>
+    </w:p>
+    <w:p>
+      <w:pPr>
+        <w:pStyle w:val="ListParagraph"/>
+        <w:numPr>
+          <w:ilvl w:val="1"/>
           <w:numId w:val="1"/>
         </w:numPr>
         <w:rPr>
@@ -982,7 +1277,7 @@
         <w:rFonts w:ascii="Wingdings" w:hAnsi="Wingdings" w:hint="default"/>
       </w:rPr>
     </w:lvl>
-    <w:lvl w:ilvl="3" w:tplc="10090001" w:tentative="1">
+    <w:lvl w:ilvl="3" w:tplc="10090001">
       <w:start w:val="1"/>
       <w:numFmt w:val="bullet"/>
       <w:lvlText w:val=""/>

</xml_diff>

<commit_message>
Added graphs and tries
</commit_message>
<xml_diff>
--- a/Algorithms/Algorithm Notes.docx
+++ b/Algorithms/Algorithm Notes.docx
@@ -80,48 +80,72 @@
           <w:lang w:val="en-US"/>
         </w:rPr>
       </w:pPr>
-      <w:r>
-        <w:rPr>
-          <w:lang w:val="en-US"/>
-        </w:rPr>
-        <w:t>O(1)</w:t>
-      </w:r>
-    </w:p>
-    <w:p>
-      <w:pPr>
-        <w:pStyle w:val="ListParagraph"/>
-        <w:numPr>
-          <w:ilvl w:val="1"/>
-          <w:numId w:val="1"/>
-        </w:numPr>
-        <w:rPr>
-          <w:lang w:val="en-US"/>
-        </w:rPr>
-      </w:pPr>
-      <w:r>
-        <w:rPr>
-          <w:lang w:val="en-US"/>
-        </w:rPr>
-        <w:t>Only one operation occurs, constant amount of time</w:t>
-      </w:r>
-    </w:p>
-    <w:p>
-      <w:pPr>
-        <w:pStyle w:val="ListParagraph"/>
-        <w:numPr>
-          <w:ilvl w:val="1"/>
-          <w:numId w:val="1"/>
-        </w:numPr>
-        <w:rPr>
-          <w:lang w:val="en-US"/>
-        </w:rPr>
-      </w:pPr>
-      <w:r>
-        <w:rPr>
-          <w:lang w:val="en-US"/>
-        </w:rPr>
-        <w:t>Constant time is the key term here</w:t>
-      </w:r>
+      <w:proofErr w:type="gramStart"/>
+      <w:r>
+        <w:rPr>
+          <w:lang w:val="en-US"/>
+        </w:rPr>
+        <w:t>O(</w:t>
+      </w:r>
+      <w:proofErr w:type="gramEnd"/>
+      <w:r>
+        <w:rPr>
+          <w:lang w:val="en-US"/>
+        </w:rPr>
+        <w:t>1)</w:t>
+      </w:r>
+    </w:p>
+    <w:p>
+      <w:pPr>
+        <w:pStyle w:val="ListParagraph"/>
+        <w:numPr>
+          <w:ilvl w:val="1"/>
+          <w:numId w:val="1"/>
+        </w:numPr>
+        <w:rPr>
+          <w:lang w:val="en-US"/>
+        </w:rPr>
+      </w:pPr>
+      <w:r>
+        <w:rPr>
+          <w:lang w:val="en-US"/>
+        </w:rPr>
+        <w:t xml:space="preserve">Only one operation occurs, constant amount of </w:t>
+      </w:r>
+      <w:proofErr w:type="gramStart"/>
+      <w:r>
+        <w:rPr>
+          <w:lang w:val="en-US"/>
+        </w:rPr>
+        <w:t>time</w:t>
+      </w:r>
+      <w:proofErr w:type="gramEnd"/>
+    </w:p>
+    <w:p>
+      <w:pPr>
+        <w:pStyle w:val="ListParagraph"/>
+        <w:numPr>
+          <w:ilvl w:val="1"/>
+          <w:numId w:val="1"/>
+        </w:numPr>
+        <w:rPr>
+          <w:lang w:val="en-US"/>
+        </w:rPr>
+      </w:pPr>
+      <w:r>
+        <w:rPr>
+          <w:lang w:val="en-US"/>
+        </w:rPr>
+        <w:t xml:space="preserve">Constant time is the key term </w:t>
+      </w:r>
+      <w:proofErr w:type="gramStart"/>
+      <w:r>
+        <w:rPr>
+          <w:lang w:val="en-US"/>
+        </w:rPr>
+        <w:t>here</w:t>
+      </w:r>
+      <w:proofErr w:type="gramEnd"/>
     </w:p>
     <w:p>
       <w:pPr>
@@ -228,7 +252,21 @@
         <w:rPr>
           <w:lang w:val="en-US"/>
         </w:rPr>
-        <w:t>O(logn)</w:t>
+        <w:t>O(</w:t>
+      </w:r>
+      <w:proofErr w:type="spellStart"/>
+      <w:r>
+        <w:rPr>
+          <w:lang w:val="en-US"/>
+        </w:rPr>
+        <w:t>logn</w:t>
+      </w:r>
+      <w:proofErr w:type="spellEnd"/>
+      <w:r>
+        <w:rPr>
+          <w:lang w:val="en-US"/>
+        </w:rPr>
+        <w:t>)</w:t>
       </w:r>
     </w:p>
     <w:p>
@@ -372,8 +410,16 @@
         <w:rPr>
           <w:lang w:val="en-US"/>
         </w:rPr>
-        <w:t>How much extra space we need for the algorithm</w:t>
-      </w:r>
+        <w:t xml:space="preserve">How much extra space we need for the </w:t>
+      </w:r>
+      <w:proofErr w:type="gramStart"/>
+      <w:r>
+        <w:rPr>
+          <w:lang w:val="en-US"/>
+        </w:rPr>
+        <w:t>algorithm</w:t>
+      </w:r>
+      <w:proofErr w:type="gramEnd"/>
     </w:p>
     <w:p>
       <w:pPr>
@@ -426,62 +472,100 @@
         <w:rPr>
           <w:lang w:val="en-US"/>
         </w:rPr>
-        <w:t>Stored sequentially in memory</w:t>
-      </w:r>
-    </w:p>
-    <w:p>
-      <w:pPr>
-        <w:pStyle w:val="ListParagraph"/>
-        <w:numPr>
-          <w:ilvl w:val="1"/>
-          <w:numId w:val="1"/>
-        </w:numPr>
-        <w:rPr>
-          <w:lang w:val="en-US"/>
-        </w:rPr>
-      </w:pPr>
-      <w:r>
-        <w:rPr>
-          <w:lang w:val="en-US"/>
-        </w:rPr>
-        <w:t>Lookup: O(1)</w:t>
-      </w:r>
-    </w:p>
-    <w:p>
-      <w:pPr>
-        <w:pStyle w:val="ListParagraph"/>
-        <w:numPr>
-          <w:ilvl w:val="1"/>
-          <w:numId w:val="1"/>
-        </w:numPr>
-        <w:rPr>
-          <w:lang w:val="en-US"/>
-        </w:rPr>
-      </w:pPr>
-      <w:r>
-        <w:rPr>
-          <w:lang w:val="en-US"/>
-        </w:rPr>
-        <w:t>Static, you need to allocate a specific size</w:t>
-      </w:r>
-    </w:p>
-    <w:p>
-      <w:pPr>
-        <w:pStyle w:val="ListParagraph"/>
-        <w:numPr>
-          <w:ilvl w:val="1"/>
-          <w:numId w:val="1"/>
-        </w:numPr>
-        <w:rPr>
-          <w:lang w:val="en-US"/>
-        </w:rPr>
-      </w:pPr>
-      <w:r>
-        <w:rPr>
-          <w:lang w:val="en-US"/>
-        </w:rPr>
-        <w:t>Increasing the length of the array can be expensive</w:t>
-      </w:r>
+        <w:t xml:space="preserve">Stored sequentially in </w:t>
+      </w:r>
+      <w:proofErr w:type="gramStart"/>
+      <w:r>
+        <w:rPr>
+          <w:lang w:val="en-US"/>
+        </w:rPr>
+        <w:t>memory</w:t>
+      </w:r>
+      <w:proofErr w:type="gramEnd"/>
+    </w:p>
+    <w:p>
+      <w:pPr>
+        <w:pStyle w:val="ListParagraph"/>
+        <w:numPr>
+          <w:ilvl w:val="1"/>
+          <w:numId w:val="1"/>
+        </w:numPr>
+        <w:rPr>
+          <w:lang w:val="en-US"/>
+        </w:rPr>
+      </w:pPr>
+      <w:r>
+        <w:rPr>
+          <w:lang w:val="en-US"/>
+        </w:rPr>
+        <w:t xml:space="preserve">Lookup: </w:t>
+      </w:r>
+      <w:proofErr w:type="gramStart"/>
+      <w:r>
+        <w:rPr>
+          <w:lang w:val="en-US"/>
+        </w:rPr>
+        <w:t>O(</w:t>
+      </w:r>
+      <w:proofErr w:type="gramEnd"/>
+      <w:r>
+        <w:rPr>
+          <w:lang w:val="en-US"/>
+        </w:rPr>
+        <w:t>1)</w:t>
+      </w:r>
+    </w:p>
+    <w:p>
+      <w:pPr>
+        <w:pStyle w:val="ListParagraph"/>
+        <w:numPr>
+          <w:ilvl w:val="1"/>
+          <w:numId w:val="1"/>
+        </w:numPr>
+        <w:rPr>
+          <w:lang w:val="en-US"/>
+        </w:rPr>
+      </w:pPr>
+      <w:r>
+        <w:rPr>
+          <w:lang w:val="en-US"/>
+        </w:rPr>
+        <w:t xml:space="preserve">Static, you need to allocate a specific </w:t>
+      </w:r>
+      <w:proofErr w:type="gramStart"/>
+      <w:r>
+        <w:rPr>
+          <w:lang w:val="en-US"/>
+        </w:rPr>
+        <w:t>size</w:t>
+      </w:r>
+      <w:proofErr w:type="gramEnd"/>
+    </w:p>
+    <w:p>
+      <w:pPr>
+        <w:pStyle w:val="ListParagraph"/>
+        <w:numPr>
+          <w:ilvl w:val="1"/>
+          <w:numId w:val="1"/>
+        </w:numPr>
+        <w:rPr>
+          <w:lang w:val="en-US"/>
+        </w:rPr>
+      </w:pPr>
+      <w:r>
+        <w:rPr>
+          <w:lang w:val="en-US"/>
+        </w:rPr>
+        <w:t xml:space="preserve">Increasing the length of the array can be </w:t>
+      </w:r>
+      <w:proofErr w:type="gramStart"/>
+      <w:r>
+        <w:rPr>
+          <w:lang w:val="en-US"/>
+        </w:rPr>
+        <w:t>expensive</w:t>
+      </w:r>
+      <w:proofErr w:type="gramEnd"/>
     </w:p>
     <w:p>
       <w:pPr>
@@ -534,8 +618,16 @@
         <w:rPr>
           <w:lang w:val="en-US"/>
         </w:rPr>
-        <w:t>Linked lists</w:t>
-      </w:r>
+        <w:t xml:space="preserve">Linked </w:t>
+      </w:r>
+      <w:proofErr w:type="gramStart"/>
+      <w:r>
+        <w:rPr>
+          <w:lang w:val="en-US"/>
+        </w:rPr>
+        <w:t>lists</w:t>
+      </w:r>
+      <w:proofErr w:type="gramEnd"/>
     </w:p>
     <w:p>
       <w:pPr>
@@ -570,8 +662,16 @@
         <w:rPr>
           <w:lang w:val="en-US"/>
         </w:rPr>
-        <w:t>Starts with a head and moves until the reference is null</w:t>
-      </w:r>
+        <w:t xml:space="preserve">Starts with a head and moves until the reference is </w:t>
+      </w:r>
+      <w:proofErr w:type="gramStart"/>
+      <w:r>
+        <w:rPr>
+          <w:lang w:val="en-US"/>
+        </w:rPr>
+        <w:t>null</w:t>
+      </w:r>
+      <w:proofErr w:type="gramEnd"/>
     </w:p>
     <w:p>
       <w:pPr>
@@ -624,8 +724,16 @@
         <w:rPr>
           <w:lang w:val="en-US"/>
         </w:rPr>
-        <w:t>May need to have a tail as a reference as well</w:t>
-      </w:r>
+        <w:t xml:space="preserve">May need to have a tail as a reference as </w:t>
+      </w:r>
+      <w:proofErr w:type="gramStart"/>
+      <w:r>
+        <w:rPr>
+          <w:lang w:val="en-US"/>
+        </w:rPr>
+        <w:t>well</w:t>
+      </w:r>
+      <w:proofErr w:type="gramEnd"/>
     </w:p>
     <w:p>
       <w:pPr>
@@ -660,25 +768,53 @@
         <w:rPr>
           <w:lang w:val="en-US"/>
         </w:rPr>
-        <w:t>Tail O(1)</w:t>
-      </w:r>
-    </w:p>
-    <w:p>
-      <w:pPr>
-        <w:pStyle w:val="ListParagraph"/>
-        <w:numPr>
-          <w:ilvl w:val="2"/>
-          <w:numId w:val="1"/>
-        </w:numPr>
-        <w:rPr>
-          <w:lang w:val="en-US"/>
-        </w:rPr>
-      </w:pPr>
-      <w:r>
-        <w:rPr>
-          <w:lang w:val="en-US"/>
-        </w:rPr>
-        <w:t>Head O(1)</w:t>
+        <w:t xml:space="preserve">Tail </w:t>
+      </w:r>
+      <w:proofErr w:type="gramStart"/>
+      <w:r>
+        <w:rPr>
+          <w:lang w:val="en-US"/>
+        </w:rPr>
+        <w:t>O(</w:t>
+      </w:r>
+      <w:proofErr w:type="gramEnd"/>
+      <w:r>
+        <w:rPr>
+          <w:lang w:val="en-US"/>
+        </w:rPr>
+        <w:t>1)</w:t>
+      </w:r>
+    </w:p>
+    <w:p>
+      <w:pPr>
+        <w:pStyle w:val="ListParagraph"/>
+        <w:numPr>
+          <w:ilvl w:val="2"/>
+          <w:numId w:val="1"/>
+        </w:numPr>
+        <w:rPr>
+          <w:lang w:val="en-US"/>
+        </w:rPr>
+      </w:pPr>
+      <w:r>
+        <w:rPr>
+          <w:lang w:val="en-US"/>
+        </w:rPr>
+        <w:t xml:space="preserve">Head </w:t>
+      </w:r>
+      <w:proofErr w:type="gramStart"/>
+      <w:r>
+        <w:rPr>
+          <w:lang w:val="en-US"/>
+        </w:rPr>
+        <w:t>O(</w:t>
+      </w:r>
+      <w:proofErr w:type="gramEnd"/>
+      <w:r>
+        <w:rPr>
+          <w:lang w:val="en-US"/>
+        </w:rPr>
+        <w:t>1)</w:t>
       </w:r>
     </w:p>
     <w:p>
@@ -762,7 +898,21 @@
         <w:rPr>
           <w:lang w:val="en-US"/>
         </w:rPr>
-        <w:t>Head O(1)</w:t>
+        <w:t xml:space="preserve">Head </w:t>
+      </w:r>
+      <w:proofErr w:type="gramStart"/>
+      <w:r>
+        <w:rPr>
+          <w:lang w:val="en-US"/>
+        </w:rPr>
+        <w:t>O(</w:t>
+      </w:r>
+      <w:proofErr w:type="gramEnd"/>
+      <w:r>
+        <w:rPr>
+          <w:lang w:val="en-US"/>
+        </w:rPr>
+        <w:t>1)</w:t>
       </w:r>
     </w:p>
     <w:p>
@@ -885,29 +1035,45 @@
           <w:lang w:val="en-US"/>
         </w:rPr>
       </w:pPr>
-      <w:r>
-        <w:rPr>
-          <w:lang w:val="en-US"/>
-        </w:rPr>
-        <w:t>O(1)</w:t>
-      </w:r>
-    </w:p>
-    <w:p>
-      <w:pPr>
-        <w:pStyle w:val="ListParagraph"/>
-        <w:numPr>
-          <w:ilvl w:val="2"/>
-          <w:numId w:val="1"/>
-        </w:numPr>
-        <w:rPr>
-          <w:lang w:val="en-US"/>
-        </w:rPr>
-      </w:pPr>
-      <w:r>
-        <w:rPr>
-          <w:lang w:val="en-US"/>
-        </w:rPr>
-        <w:t>Pop()</w:t>
+      <w:proofErr w:type="gramStart"/>
+      <w:r>
+        <w:rPr>
+          <w:lang w:val="en-US"/>
+        </w:rPr>
+        <w:t>O(</w:t>
+      </w:r>
+      <w:proofErr w:type="gramEnd"/>
+      <w:r>
+        <w:rPr>
+          <w:lang w:val="en-US"/>
+        </w:rPr>
+        <w:t>1)</w:t>
+      </w:r>
+    </w:p>
+    <w:p>
+      <w:pPr>
+        <w:pStyle w:val="ListParagraph"/>
+        <w:numPr>
+          <w:ilvl w:val="2"/>
+          <w:numId w:val="1"/>
+        </w:numPr>
+        <w:rPr>
+          <w:lang w:val="en-US"/>
+        </w:rPr>
+      </w:pPr>
+      <w:proofErr w:type="gramStart"/>
+      <w:r>
+        <w:rPr>
+          <w:lang w:val="en-US"/>
+        </w:rPr>
+        <w:t>Pop(</w:t>
+      </w:r>
+      <w:proofErr w:type="gramEnd"/>
+      <w:r>
+        <w:rPr>
+          <w:lang w:val="en-US"/>
+        </w:rPr>
+        <w:t>)</w:t>
       </w:r>
     </w:p>
     <w:p>
@@ -921,29 +1087,45 @@
           <w:lang w:val="en-US"/>
         </w:rPr>
       </w:pPr>
-      <w:r>
-        <w:rPr>
-          <w:lang w:val="en-US"/>
-        </w:rPr>
-        <w:t>O(1)</w:t>
-      </w:r>
-    </w:p>
-    <w:p>
-      <w:pPr>
-        <w:pStyle w:val="ListParagraph"/>
-        <w:numPr>
-          <w:ilvl w:val="2"/>
-          <w:numId w:val="1"/>
-        </w:numPr>
-        <w:rPr>
-          <w:lang w:val="en-US"/>
-        </w:rPr>
-      </w:pPr>
-      <w:r>
-        <w:rPr>
-          <w:lang w:val="en-US"/>
-        </w:rPr>
-        <w:t>Peek()</w:t>
+      <w:proofErr w:type="gramStart"/>
+      <w:r>
+        <w:rPr>
+          <w:lang w:val="en-US"/>
+        </w:rPr>
+        <w:t>O(</w:t>
+      </w:r>
+      <w:proofErr w:type="gramEnd"/>
+      <w:r>
+        <w:rPr>
+          <w:lang w:val="en-US"/>
+        </w:rPr>
+        <w:t>1)</w:t>
+      </w:r>
+    </w:p>
+    <w:p>
+      <w:pPr>
+        <w:pStyle w:val="ListParagraph"/>
+        <w:numPr>
+          <w:ilvl w:val="2"/>
+          <w:numId w:val="1"/>
+        </w:numPr>
+        <w:rPr>
+          <w:lang w:val="en-US"/>
+        </w:rPr>
+      </w:pPr>
+      <w:proofErr w:type="gramStart"/>
+      <w:r>
+        <w:rPr>
+          <w:lang w:val="en-US"/>
+        </w:rPr>
+        <w:t>Peek(</w:t>
+      </w:r>
+      <w:proofErr w:type="gramEnd"/>
+      <w:r>
+        <w:rPr>
+          <w:lang w:val="en-US"/>
+        </w:rPr>
+        <w:t>)</w:t>
       </w:r>
     </w:p>
     <w:p>
@@ -957,29 +1139,53 @@
           <w:lang w:val="en-US"/>
         </w:rPr>
       </w:pPr>
-      <w:r>
-        <w:rPr>
-          <w:lang w:val="en-US"/>
-        </w:rPr>
-        <w:t>O(1)</w:t>
-      </w:r>
-    </w:p>
-    <w:p>
-      <w:pPr>
-        <w:pStyle w:val="ListParagraph"/>
-        <w:numPr>
-          <w:ilvl w:val="2"/>
-          <w:numId w:val="1"/>
-        </w:numPr>
-        <w:rPr>
-          <w:lang w:val="en-US"/>
-        </w:rPr>
-      </w:pPr>
-      <w:r>
-        <w:rPr>
-          <w:lang w:val="en-US"/>
-        </w:rPr>
-        <w:t>isEmpty()</w:t>
+      <w:proofErr w:type="gramStart"/>
+      <w:r>
+        <w:rPr>
+          <w:lang w:val="en-US"/>
+        </w:rPr>
+        <w:t>O(</w:t>
+      </w:r>
+      <w:proofErr w:type="gramEnd"/>
+      <w:r>
+        <w:rPr>
+          <w:lang w:val="en-US"/>
+        </w:rPr>
+        <w:t>1)</w:t>
+      </w:r>
+    </w:p>
+    <w:p>
+      <w:pPr>
+        <w:pStyle w:val="ListParagraph"/>
+        <w:numPr>
+          <w:ilvl w:val="2"/>
+          <w:numId w:val="1"/>
+        </w:numPr>
+        <w:rPr>
+          <w:lang w:val="en-US"/>
+        </w:rPr>
+      </w:pPr>
+      <w:proofErr w:type="spellStart"/>
+      <w:proofErr w:type="gramStart"/>
+      <w:r>
+        <w:rPr>
+          <w:lang w:val="en-US"/>
+        </w:rPr>
+        <w:t>isEmpty</w:t>
+      </w:r>
+      <w:proofErr w:type="spellEnd"/>
+      <w:r>
+        <w:rPr>
+          <w:lang w:val="en-US"/>
+        </w:rPr>
+        <w:t>(</w:t>
+      </w:r>
+      <w:proofErr w:type="gramEnd"/>
+      <w:r>
+        <w:rPr>
+          <w:lang w:val="en-US"/>
+        </w:rPr>
+        <w:t>)</w:t>
       </w:r>
     </w:p>
     <w:p>
@@ -993,11 +1199,19 @@
           <w:lang w:val="en-US"/>
         </w:rPr>
       </w:pPr>
-      <w:r>
-        <w:rPr>
-          <w:lang w:val="en-US"/>
-        </w:rPr>
-        <w:t>O(1)</w:t>
+      <w:proofErr w:type="gramStart"/>
+      <w:r>
+        <w:rPr>
+          <w:lang w:val="en-US"/>
+        </w:rPr>
+        <w:t>O(</w:t>
+      </w:r>
+      <w:proofErr w:type="gramEnd"/>
+      <w:r>
+        <w:rPr>
+          <w:lang w:val="en-US"/>
+        </w:rPr>
+        <w:t>1)</w:t>
       </w:r>
     </w:p>
     <w:p>
@@ -1029,11 +1243,19 @@
           <w:lang w:val="en-US"/>
         </w:rPr>
       </w:pPr>
-      <w:r>
-        <w:rPr>
-          <w:lang w:val="en-US"/>
-        </w:rPr>
-        <w:t>Similar to stack except its FIFO</w:t>
+      <w:proofErr w:type="gramStart"/>
+      <w:r>
+        <w:rPr>
+          <w:lang w:val="en-US"/>
+        </w:rPr>
+        <w:t>Similar to</w:t>
+      </w:r>
+      <w:proofErr w:type="gramEnd"/>
+      <w:r>
+        <w:rPr>
+          <w:lang w:val="en-US"/>
+        </w:rPr>
+        <w:t xml:space="preserve"> stack except its FIFO</w:t>
       </w:r>
     </w:p>
     <w:p>
@@ -1227,47 +1449,65 @@
           <w:lang w:val="en-US"/>
         </w:rPr>
       </w:pPr>
+      <w:proofErr w:type="spellStart"/>
       <w:r>
         <w:rPr>
           <w:lang w:val="en-US"/>
         </w:rPr>
         <w:t>isEmpty</w:t>
       </w:r>
-    </w:p>
-    <w:p>
-      <w:pPr>
-        <w:pStyle w:val="ListParagraph"/>
-        <w:numPr>
-          <w:ilvl w:val="2"/>
-          <w:numId w:val="1"/>
-        </w:numPr>
-        <w:rPr>
-          <w:lang w:val="en-US"/>
-        </w:rPr>
-      </w:pPr>
+      <w:proofErr w:type="spellEnd"/>
+    </w:p>
+    <w:p>
+      <w:pPr>
+        <w:pStyle w:val="ListParagraph"/>
+        <w:numPr>
+          <w:ilvl w:val="2"/>
+          <w:numId w:val="1"/>
+        </w:numPr>
+        <w:rPr>
+          <w:lang w:val="en-US"/>
+        </w:rPr>
+      </w:pPr>
+      <w:proofErr w:type="spellStart"/>
       <w:r>
         <w:rPr>
           <w:lang w:val="en-US"/>
         </w:rPr>
         <w:t>isFull</w:t>
       </w:r>
-    </w:p>
-    <w:p>
-      <w:pPr>
-        <w:pStyle w:val="ListParagraph"/>
-        <w:numPr>
-          <w:ilvl w:val="1"/>
-          <w:numId w:val="1"/>
-        </w:numPr>
-        <w:rPr>
-          <w:lang w:val="en-US"/>
-        </w:rPr>
-      </w:pPr>
-      <w:r>
-        <w:rPr>
-          <w:lang w:val="en-US"/>
-        </w:rPr>
-        <w:t>All run in O(1)</w:t>
+      <w:proofErr w:type="spellEnd"/>
+    </w:p>
+    <w:p>
+      <w:pPr>
+        <w:pStyle w:val="ListParagraph"/>
+        <w:numPr>
+          <w:ilvl w:val="1"/>
+          <w:numId w:val="1"/>
+        </w:numPr>
+        <w:rPr>
+          <w:lang w:val="en-US"/>
+        </w:rPr>
+      </w:pPr>
+      <w:r>
+        <w:rPr>
+          <w:lang w:val="en-US"/>
+        </w:rPr>
+        <w:t xml:space="preserve">All run in </w:t>
+      </w:r>
+      <w:proofErr w:type="gramStart"/>
+      <w:r>
+        <w:rPr>
+          <w:lang w:val="en-US"/>
+        </w:rPr>
+        <w:t>O(</w:t>
+      </w:r>
+      <w:proofErr w:type="gramEnd"/>
+      <w:r>
+        <w:rPr>
+          <w:lang w:val="en-US"/>
+        </w:rPr>
+        <w:t>1)</w:t>
       </w:r>
     </w:p>
     <w:p>
@@ -1321,8 +1561,16 @@
         <w:rPr>
           <w:lang w:val="en-US"/>
         </w:rPr>
-        <w:t>A key is to find the index in an array</w:t>
-      </w:r>
+        <w:t xml:space="preserve">A key is to find the index in an </w:t>
+      </w:r>
+      <w:proofErr w:type="gramStart"/>
+      <w:r>
+        <w:rPr>
+          <w:lang w:val="en-US"/>
+        </w:rPr>
+        <w:t>array</w:t>
+      </w:r>
+      <w:proofErr w:type="gramEnd"/>
     </w:p>
     <w:p>
       <w:pPr>
@@ -1357,26 +1605,42 @@
         <w:rPr>
           <w:lang w:val="en-US"/>
         </w:rPr>
-        <w:t>You have issues sometimes involving collisions, when two different values return the same index</w:t>
-      </w:r>
-    </w:p>
-    <w:p>
-      <w:pPr>
-        <w:pStyle w:val="ListParagraph"/>
-        <w:numPr>
-          <w:ilvl w:val="1"/>
-          <w:numId w:val="1"/>
-        </w:numPr>
-        <w:rPr>
-          <w:lang w:val="en-US"/>
-        </w:rPr>
-      </w:pPr>
-      <w:r>
-        <w:rPr>
-          <w:lang w:val="en-US"/>
-        </w:rPr>
-        <w:t>You can overcome these collisions in different ways</w:t>
-      </w:r>
+        <w:t xml:space="preserve">You have issues sometimes involving collisions, when two different values return the same </w:t>
+      </w:r>
+      <w:proofErr w:type="gramStart"/>
+      <w:r>
+        <w:rPr>
+          <w:lang w:val="en-US"/>
+        </w:rPr>
+        <w:t>index</w:t>
+      </w:r>
+      <w:proofErr w:type="gramEnd"/>
+    </w:p>
+    <w:p>
+      <w:pPr>
+        <w:pStyle w:val="ListParagraph"/>
+        <w:numPr>
+          <w:ilvl w:val="1"/>
+          <w:numId w:val="1"/>
+        </w:numPr>
+        <w:rPr>
+          <w:lang w:val="en-US"/>
+        </w:rPr>
+      </w:pPr>
+      <w:r>
+        <w:rPr>
+          <w:lang w:val="en-US"/>
+        </w:rPr>
+        <w:t xml:space="preserve">You can overcome these collisions in different </w:t>
+      </w:r>
+      <w:proofErr w:type="gramStart"/>
+      <w:r>
+        <w:rPr>
+          <w:lang w:val="en-US"/>
+        </w:rPr>
+        <w:t>ways</w:t>
+      </w:r>
+      <w:proofErr w:type="gramEnd"/>
     </w:p>
     <w:p>
       <w:pPr>
@@ -1411,8 +1675,16 @@
         <w:rPr>
           <w:lang w:val="en-US"/>
         </w:rPr>
-        <w:t>Another is to just step over until you get to the next available index</w:t>
-      </w:r>
+        <w:t xml:space="preserve">Another is to just step over until you get to the next available </w:t>
+      </w:r>
+      <w:proofErr w:type="gramStart"/>
+      <w:r>
+        <w:rPr>
+          <w:lang w:val="en-US"/>
+        </w:rPr>
+        <w:t>index</w:t>
+      </w:r>
+      <w:proofErr w:type="gramEnd"/>
     </w:p>
     <w:p>
       <w:pPr>
@@ -1447,8 +1719,18 @@
         <w:rPr>
           <w:lang w:val="en-US"/>
         </w:rPr>
-        <w:t>Trees can be different depending on the number of children they have etc</w:t>
-      </w:r>
+        <w:t xml:space="preserve">Trees can be different depending on the number of children they have </w:t>
+      </w:r>
+      <w:proofErr w:type="spellStart"/>
+      <w:proofErr w:type="gramStart"/>
+      <w:r>
+        <w:rPr>
+          <w:lang w:val="en-US"/>
+        </w:rPr>
+        <w:t>etc</w:t>
+      </w:r>
+      <w:proofErr w:type="spellEnd"/>
+      <w:proofErr w:type="gramEnd"/>
     </w:p>
     <w:p>
       <w:pPr>
@@ -1483,43 +1765,73 @@
         <w:rPr>
           <w:lang w:val="en-US"/>
         </w:rPr>
-        <w:t>Databases use trees to index</w:t>
-      </w:r>
-    </w:p>
-    <w:p>
-      <w:pPr>
-        <w:pStyle w:val="ListParagraph"/>
-        <w:numPr>
-          <w:ilvl w:val="1"/>
-          <w:numId w:val="1"/>
-        </w:numPr>
-        <w:rPr>
-          <w:lang w:val="en-US"/>
-        </w:rPr>
-      </w:pPr>
-      <w:r>
-        <w:rPr>
-          <w:lang w:val="en-US"/>
-        </w:rPr>
-        <w:t>Autocompletion will use trees to match previous queries</w:t>
-      </w:r>
-    </w:p>
-    <w:p>
-      <w:pPr>
-        <w:pStyle w:val="ListParagraph"/>
-        <w:numPr>
-          <w:ilvl w:val="1"/>
-          <w:numId w:val="1"/>
-        </w:numPr>
-        <w:rPr>
-          <w:lang w:val="en-US"/>
-        </w:rPr>
-      </w:pPr>
-      <w:r>
-        <w:rPr>
-          <w:lang w:val="en-US"/>
-        </w:rPr>
-        <w:t>Compilers use tree’s to parse expressions</w:t>
+        <w:t xml:space="preserve">Databases use trees to </w:t>
+      </w:r>
+      <w:proofErr w:type="gramStart"/>
+      <w:r>
+        <w:rPr>
+          <w:lang w:val="en-US"/>
+        </w:rPr>
+        <w:t>index</w:t>
+      </w:r>
+      <w:proofErr w:type="gramEnd"/>
+    </w:p>
+    <w:p>
+      <w:pPr>
+        <w:pStyle w:val="ListParagraph"/>
+        <w:numPr>
+          <w:ilvl w:val="1"/>
+          <w:numId w:val="1"/>
+        </w:numPr>
+        <w:rPr>
+          <w:lang w:val="en-US"/>
+        </w:rPr>
+      </w:pPr>
+      <w:r>
+        <w:rPr>
+          <w:lang w:val="en-US"/>
+        </w:rPr>
+        <w:t xml:space="preserve">Autocompletion will use trees to match previous </w:t>
+      </w:r>
+      <w:proofErr w:type="gramStart"/>
+      <w:r>
+        <w:rPr>
+          <w:lang w:val="en-US"/>
+        </w:rPr>
+        <w:t>queries</w:t>
+      </w:r>
+      <w:proofErr w:type="gramEnd"/>
+    </w:p>
+    <w:p>
+      <w:pPr>
+        <w:pStyle w:val="ListParagraph"/>
+        <w:numPr>
+          <w:ilvl w:val="1"/>
+          <w:numId w:val="1"/>
+        </w:numPr>
+        <w:rPr>
+          <w:lang w:val="en-US"/>
+        </w:rPr>
+      </w:pPr>
+      <w:r>
+        <w:rPr>
+          <w:lang w:val="en-US"/>
+        </w:rPr>
+        <w:t xml:space="preserve">Compilers use </w:t>
+      </w:r>
+      <w:proofErr w:type="gramStart"/>
+      <w:r>
+        <w:rPr>
+          <w:lang w:val="en-US"/>
+        </w:rPr>
+        <w:t>tree’s</w:t>
+      </w:r>
+      <w:proofErr w:type="gramEnd"/>
+      <w:r>
+        <w:rPr>
+          <w:lang w:val="en-US"/>
+        </w:rPr>
+        <w:t xml:space="preserve"> to parse expressions</w:t>
       </w:r>
     </w:p>
     <w:p>
@@ -1574,7 +1886,21 @@
         <w:rPr>
           <w:lang w:val="en-US"/>
         </w:rPr>
-        <w:t>Lookup O(log n)</w:t>
+        <w:t xml:space="preserve">Lookup </w:t>
+      </w:r>
+      <w:proofErr w:type="gramStart"/>
+      <w:r>
+        <w:rPr>
+          <w:lang w:val="en-US"/>
+        </w:rPr>
+        <w:t>O(</w:t>
+      </w:r>
+      <w:proofErr w:type="gramEnd"/>
+      <w:r>
+        <w:rPr>
+          <w:lang w:val="en-US"/>
+        </w:rPr>
+        <w:t>log n)</w:t>
       </w:r>
     </w:p>
     <w:p>
@@ -1664,8 +1990,16 @@
         <w:rPr>
           <w:lang w:val="en-US"/>
         </w:rPr>
-        <w:t>Visit all nodes at the same level before moving on</w:t>
-      </w:r>
+        <w:t xml:space="preserve">Visit all nodes at the same level before moving </w:t>
+      </w:r>
+      <w:proofErr w:type="gramStart"/>
+      <w:r>
+        <w:rPr>
+          <w:lang w:val="en-US"/>
+        </w:rPr>
+        <w:t>on</w:t>
+      </w:r>
+      <w:proofErr w:type="gramEnd"/>
     </w:p>
     <w:p>
       <w:pPr>
@@ -1870,6 +2204,254 @@
         </w:rPr>
         <w:t>The length from the node to the furthest leaf</w:t>
       </w:r>
+    </w:p>
+    <w:p>
+      <w:pPr>
+        <w:pStyle w:val="ListParagraph"/>
+        <w:numPr>
+          <w:ilvl w:val="1"/>
+          <w:numId w:val="1"/>
+        </w:numPr>
+        <w:rPr>
+          <w:lang w:val="en-US"/>
+        </w:rPr>
+      </w:pPr>
+      <w:r>
+        <w:rPr>
+          <w:lang w:val="en-US"/>
+        </w:rPr>
+        <w:t>Binary tree</w:t>
+      </w:r>
+    </w:p>
+    <w:p>
+      <w:pPr>
+        <w:pStyle w:val="ListParagraph"/>
+        <w:numPr>
+          <w:ilvl w:val="2"/>
+          <w:numId w:val="1"/>
+        </w:numPr>
+        <w:rPr>
+          <w:lang w:val="en-US"/>
+        </w:rPr>
+      </w:pPr>
+      <w:r>
+        <w:rPr>
+          <w:lang w:val="en-US"/>
+        </w:rPr>
+        <w:t xml:space="preserve">May not be evenly spread </w:t>
+      </w:r>
+      <w:proofErr w:type="gramStart"/>
+      <w:r>
+        <w:rPr>
+          <w:lang w:val="en-US"/>
+        </w:rPr>
+        <w:t>out</w:t>
+      </w:r>
+      <w:proofErr w:type="gramEnd"/>
+    </w:p>
+    <w:p>
+      <w:pPr>
+        <w:pStyle w:val="ListParagraph"/>
+        <w:numPr>
+          <w:ilvl w:val="1"/>
+          <w:numId w:val="1"/>
+        </w:numPr>
+        <w:rPr>
+          <w:lang w:val="en-US"/>
+        </w:rPr>
+      </w:pPr>
+      <w:r>
+        <w:rPr>
+          <w:lang w:val="en-US"/>
+        </w:rPr>
+        <w:t>Binary search tree</w:t>
+      </w:r>
+    </w:p>
+    <w:p>
+      <w:pPr>
+        <w:pStyle w:val="ListParagraph"/>
+        <w:numPr>
+          <w:ilvl w:val="2"/>
+          <w:numId w:val="1"/>
+        </w:numPr>
+        <w:rPr>
+          <w:lang w:val="en-US"/>
+        </w:rPr>
+      </w:pPr>
+      <w:r>
+        <w:rPr>
+          <w:lang w:val="en-US"/>
+        </w:rPr>
+        <w:t xml:space="preserve">Will be organized numerically in </w:t>
+      </w:r>
+      <w:proofErr w:type="gramStart"/>
+      <w:r>
+        <w:rPr>
+          <w:lang w:val="en-US"/>
+        </w:rPr>
+        <w:t>order</w:t>
+      </w:r>
+      <w:proofErr w:type="gramEnd"/>
+    </w:p>
+    <w:p>
+      <w:pPr>
+        <w:pStyle w:val="ListParagraph"/>
+        <w:numPr>
+          <w:ilvl w:val="2"/>
+          <w:numId w:val="1"/>
+        </w:numPr>
+        <w:rPr>
+          <w:lang w:val="en-US"/>
+        </w:rPr>
+      </w:pPr>
+      <w:r>
+        <w:rPr>
+          <w:lang w:val="en-US"/>
+        </w:rPr>
+        <w:t xml:space="preserve">Left most leaf will be the </w:t>
+      </w:r>
+      <w:proofErr w:type="gramStart"/>
+      <w:r>
+        <w:rPr>
+          <w:lang w:val="en-US"/>
+        </w:rPr>
+        <w:t>smallest</w:t>
+      </w:r>
+      <w:proofErr w:type="gramEnd"/>
+    </w:p>
+    <w:p>
+      <w:pPr>
+        <w:pStyle w:val="ListParagraph"/>
+        <w:numPr>
+          <w:ilvl w:val="2"/>
+          <w:numId w:val="1"/>
+        </w:numPr>
+        <w:rPr>
+          <w:lang w:val="en-US"/>
+        </w:rPr>
+      </w:pPr>
+      <w:r>
+        <w:rPr>
+          <w:lang w:val="en-US"/>
+        </w:rPr>
+        <w:t xml:space="preserve">Right most leaf will be the </w:t>
+      </w:r>
+      <w:proofErr w:type="gramStart"/>
+      <w:r>
+        <w:rPr>
+          <w:lang w:val="en-US"/>
+        </w:rPr>
+        <w:t>largest</w:t>
+      </w:r>
+      <w:proofErr w:type="gramEnd"/>
+    </w:p>
+    <w:p>
+      <w:pPr>
+        <w:pStyle w:val="ListParagraph"/>
+        <w:numPr>
+          <w:ilvl w:val="0"/>
+          <w:numId w:val="1"/>
+        </w:numPr>
+        <w:rPr>
+          <w:lang w:val="en-US"/>
+        </w:rPr>
+      </w:pPr>
+      <w:r>
+        <w:rPr>
+          <w:lang w:val="en-US"/>
+        </w:rPr>
+        <w:t>AVL Trees</w:t>
+      </w:r>
+    </w:p>
+    <w:p>
+      <w:pPr>
+        <w:pStyle w:val="ListParagraph"/>
+        <w:numPr>
+          <w:ilvl w:val="1"/>
+          <w:numId w:val="1"/>
+        </w:numPr>
+        <w:rPr>
+          <w:lang w:val="en-US"/>
+        </w:rPr>
+      </w:pPr>
+      <w:proofErr w:type="spellStart"/>
+      <w:r>
+        <w:rPr>
+          <w:lang w:val="en-US"/>
+        </w:rPr>
+        <w:t>Self balancing</w:t>
+      </w:r>
+      <w:proofErr w:type="spellEnd"/>
+      <w:r>
+        <w:rPr>
+          <w:lang w:val="en-US"/>
+        </w:rPr>
+        <w:t xml:space="preserve"> tree</w:t>
+      </w:r>
+    </w:p>
+    <w:p>
+      <w:pPr>
+        <w:pStyle w:val="ListParagraph"/>
+        <w:numPr>
+          <w:ilvl w:val="1"/>
+          <w:numId w:val="1"/>
+        </w:numPr>
+        <w:rPr>
+          <w:lang w:val="en-US"/>
+        </w:rPr>
+      </w:pPr>
+      <w:r>
+        <w:rPr>
+          <w:lang w:val="en-US"/>
+        </w:rPr>
+        <w:t xml:space="preserve">When you insert or remove a value, it will rebalance </w:t>
+      </w:r>
+      <w:proofErr w:type="gramStart"/>
+      <w:r>
+        <w:rPr>
+          <w:lang w:val="en-US"/>
+        </w:rPr>
+        <w:t>itself</w:t>
+      </w:r>
+      <w:proofErr w:type="gramEnd"/>
+    </w:p>
+    <w:p>
+      <w:pPr>
+        <w:pStyle w:val="ListParagraph"/>
+        <w:numPr>
+          <w:ilvl w:val="1"/>
+          <w:numId w:val="1"/>
+        </w:numPr>
+        <w:rPr>
+          <w:lang w:val="en-US"/>
+        </w:rPr>
+      </w:pPr>
+      <w:r>
+        <w:rPr>
+          <w:lang w:val="en-US"/>
+        </w:rPr>
+        <w:t xml:space="preserve">Will use rotations to balance out the </w:t>
+      </w:r>
+      <w:proofErr w:type="gramStart"/>
+      <w:r>
+        <w:rPr>
+          <w:lang w:val="en-US"/>
+        </w:rPr>
+        <w:t>tree</w:t>
+      </w:r>
+      <w:proofErr w:type="gramEnd"/>
+    </w:p>
+    <w:p>
+      <w:pPr>
+        <w:pStyle w:val="ListParagraph"/>
+        <w:numPr>
+          <w:ilvl w:val="0"/>
+          <w:numId w:val="1"/>
+        </w:numPr>
+        <w:rPr>
+          <w:lang w:val="en-US"/>
+        </w:rPr>
+      </w:pPr>
     </w:p>
     <w:sectPr>
       <w:pgSz w:w="12240" w:h="15840"/>

</xml_diff>